<commit_message>
Add the ability to modify the rest time for a certificate
</commit_message>
<xml_diff>
--- a/public/templates/certificates/rest.docx
+++ b/public/templates/certificates/rest.docx
@@ -428,10 +428,73 @@
       <w:r>
         <w:rPr>
           <w:rFonts w:ascii="Avenir Next Demi Bold" w:hAnsi="Avenir Next Demi Bold"/>
-          <w:sz w:val="20"/>
-          <w:szCs w:val="22"/>
-        </w:rPr>
-        <w:t>24 horas</w:t>
+          <w:b/>
+          <w:sz w:val="20"/>
+          <w:szCs w:val="20"/>
+        </w:rPr>
+        <w:fldChar w:fldCharType="begin"/>
+      </w:r>
+      <w:r>
+        <w:rPr>
+          <w:rFonts w:ascii="Avenir Next Demi Bold" w:hAnsi="Avenir Next Demi Bold"/>
+          <w:b/>
+          <w:sz w:val="20"/>
+          <w:szCs w:val="20"/>
+        </w:rPr>
+        <w:instrText>MERGEFIELD =</w:instrText>
+      </w:r>
+      <w:r>
+        <w:rPr>
+          <w:rFonts w:ascii="Avenir Next Demi Bold" w:hAnsi="Avenir Next Demi Bold"/>
+          <w:b/>
+          <w:sz w:val="20"/>
+          <w:szCs w:val="20"/>
+        </w:rPr>
+        <w:instrText>rest_time</w:instrText>
+      </w:r>
+      <w:r>
+        <w:rPr>
+          <w:rFonts w:ascii="Avenir Next Demi Bold" w:hAnsi="Avenir Next Demi Bold"/>
+          <w:b/>
+          <w:sz w:val="20"/>
+          <w:szCs w:val="20"/>
+        </w:rPr>
+        <w:instrText xml:space="preserve"> \* MERGEFORMAT </w:instrText>
+      </w:r>
+      <w:r>
+        <w:rPr>
+          <w:rFonts w:ascii="Avenir Next Demi Bold" w:hAnsi="Avenir Next Demi Bold"/>
+          <w:b/>
+          <w:sz w:val="20"/>
+          <w:szCs w:val="20"/>
+        </w:rPr>
+        <w:fldChar w:fldCharType="separate"/>
+      </w:r>
+      <w:r>
+        <w:rPr>
+          <w:rFonts w:ascii="Avenir Next Demi Bold" w:hAnsi="Avenir Next Demi Bold"/>
+          <w:b/>
+          <w:sz w:val="20"/>
+          <w:szCs w:val="20"/>
+        </w:rPr>
+        <w:t>«=rest_time»</w:t>
+      </w:r>
+      <w:r>
+        <w:rPr>
+          <w:rFonts w:ascii="Avenir Next Demi Bold" w:hAnsi="Avenir Next Demi Bold"/>
+          <w:b/>
+          <w:sz w:val="20"/>
+          <w:szCs w:val="20"/>
+        </w:rPr>
+        <w:fldChar w:fldCharType="end"/>
+      </w:r>
+      <w:r>
+        <w:rPr>
+          <w:rFonts w:ascii="Avenir Next Demi Bold" w:hAnsi="Avenir Next Demi Bold"/>
+          <w:sz w:val="20"/>
+          <w:szCs w:val="22"/>
+        </w:rPr>
+        <w:t xml:space="preserve"> horas</w:t>
       </w:r>
       <w:r>
         <w:rPr>
@@ -441,17 +504,6 @@
         </w:rPr>
         <w:t>.</w:t>
       </w:r>
-    </w:p>
-    <w:p>
-      <w:pPr>
-        <w:spacing w:line="276" w:lineRule="auto"/>
-        <w:jc w:val="both"/>
-        <w:rPr>
-          <w:rFonts w:ascii="Book Antiqua" w:hAnsi="Book Antiqua"/>
-          <w:sz w:val="22"/>
-          <w:szCs w:val="22"/>
-        </w:rPr>
-      </w:pPr>
     </w:p>
     <w:p>
       <w:pPr>
@@ -465,6 +517,17 @@
       </w:pPr>
       <w:bookmarkStart w:id="0" w:name="_GoBack"/>
       <w:bookmarkEnd w:id="0"/>
+    </w:p>
+    <w:p>
+      <w:pPr>
+        <w:spacing w:line="276" w:lineRule="auto"/>
+        <w:jc w:val="both"/>
+        <w:rPr>
+          <w:rFonts w:ascii="Book Antiqua" w:hAnsi="Book Antiqua"/>
+          <w:sz w:val="22"/>
+          <w:szCs w:val="22"/>
+        </w:rPr>
+      </w:pPr>
     </w:p>
     <w:p>
       <w:pPr>

</xml_diff>